<commit_message>
THIS GOTTA BE THE FINAL PUSH
</commit_message>
<xml_diff>
--- a/ELEC_477_Testing_Documentation.docx
+++ b/ELEC_477_Testing_Documentation.docx
@@ -113,7 +113,23 @@
           <w:szCs w:val="40"/>
           <w:lang w:val="en-US"/>
         </w:rPr>
-        <w:t xml:space="preserve"> Sharma: </w:t>
+        <w:t xml:space="preserve"> Sharma</w:t>
+      </w:r>
+      <w:r>
+        <w:rPr>
+          <w:sz w:val="40"/>
+          <w:szCs w:val="40"/>
+          <w:lang w:val="en-US"/>
+        </w:rPr>
+        <w:t xml:space="preserve">: </w:t>
+      </w:r>
+      <w:r>
+        <w:rPr>
+          <w:sz w:val="40"/>
+          <w:szCs w:val="40"/>
+          <w:lang w:val="en-US"/>
+        </w:rPr>
+        <w:t>20120770</w:t>
       </w:r>
     </w:p>
     <w:p>
@@ -281,9 +297,86 @@
     </w:p>
     <w:p>
       <w:r>
+        <w:drawing>
+          <wp:inline distT="0" distB="0" distL="0" distR="0" wp14:anchorId="0C5C45A4" wp14:editId="33815B1B">
+            <wp:extent cx="3025677" cy="5010150"/>
+            <wp:effectExtent l="0" t="0" r="3810" b="0"/>
+            <wp:docPr id="291900230" name="Picture 1" descr="A screenshot of a computer program&#10;&#10;Description automatically generated"/>
+            <wp:cNvGraphicFramePr>
+              <a:graphicFrameLocks xmlns:a="http://schemas.openxmlformats.org/drawingml/2006/main" noChangeAspect="1"/>
+            </wp:cNvGraphicFramePr>
+            <a:graphic xmlns:a="http://schemas.openxmlformats.org/drawingml/2006/main">
+              <a:graphicData uri="http://schemas.openxmlformats.org/drawingml/2006/picture">
+                <pic:pic xmlns:pic="http://schemas.openxmlformats.org/drawingml/2006/picture">
+                  <pic:nvPicPr>
+                    <pic:cNvPr id="291900230" name="Picture 1" descr="A screenshot of a computer program&#10;&#10;Description automatically generated"/>
+                    <pic:cNvPicPr/>
+                  </pic:nvPicPr>
+                  <pic:blipFill>
+                    <a:blip r:embed="rId5"/>
+                    <a:stretch>
+                      <a:fillRect/>
+                    </a:stretch>
+                  </pic:blipFill>
+                  <pic:spPr>
+                    <a:xfrm>
+                      <a:off x="0" y="0"/>
+                      <a:ext cx="3031368" cy="5019574"/>
+                    </a:xfrm>
+                    <a:prstGeom prst="rect">
+                      <a:avLst/>
+                    </a:prstGeom>
+                  </pic:spPr>
+                </pic:pic>
+              </a:graphicData>
+            </a:graphic>
+          </wp:inline>
+        </w:drawing>
+      </w:r>
+      <w:r>
+        <w:drawing>
+          <wp:inline distT="0" distB="0" distL="0" distR="0" wp14:anchorId="6432EE1B" wp14:editId="4FD433E8">
+            <wp:extent cx="2721933" cy="2342822"/>
+            <wp:effectExtent l="0" t="0" r="2540" b="635"/>
+            <wp:docPr id="1612088840" name="Picture 1" descr="A screen shot of a computer program&#10;&#10;Description automatically generated"/>
+            <wp:cNvGraphicFramePr>
+              <a:graphicFrameLocks xmlns:a="http://schemas.openxmlformats.org/drawingml/2006/main" noChangeAspect="1"/>
+            </wp:cNvGraphicFramePr>
+            <a:graphic xmlns:a="http://schemas.openxmlformats.org/drawingml/2006/main">
+              <a:graphicData uri="http://schemas.openxmlformats.org/drawingml/2006/picture">
+                <pic:pic xmlns:pic="http://schemas.openxmlformats.org/drawingml/2006/picture">
+                  <pic:nvPicPr>
+                    <pic:cNvPr id="1612088840" name="Picture 1" descr="A screen shot of a computer program&#10;&#10;Description automatically generated"/>
+                    <pic:cNvPicPr/>
+                  </pic:nvPicPr>
+                  <pic:blipFill>
+                    <a:blip r:embed="rId6"/>
+                    <a:stretch>
+                      <a:fillRect/>
+                    </a:stretch>
+                  </pic:blipFill>
+                  <pic:spPr>
+                    <a:xfrm>
+                      <a:off x="0" y="0"/>
+                      <a:ext cx="2735200" cy="2354241"/>
+                    </a:xfrm>
+                    <a:prstGeom prst="rect">
+                      <a:avLst/>
+                    </a:prstGeom>
+                  </pic:spPr>
+                </pic:pic>
+              </a:graphicData>
+            </a:graphic>
+          </wp:inline>
+        </w:drawing>
+      </w:r>
+    </w:p>
+    <w:p>
+      <w:r>
         <w:rPr>
           <w:noProof/>
         </w:rPr>
+        <w:lastRenderedPageBreak/>
         <w:drawing>
           <wp:inline distT="0" distB="0" distL="0" distR="0" wp14:anchorId="60FE97EF" wp14:editId="3EBFDB26">
             <wp:extent cx="4900085" cy="1752752"/>
@@ -300,7 +393,7 @@
                     <pic:cNvPicPr/>
                   </pic:nvPicPr>
                   <pic:blipFill>
-                    <a:blip r:embed="rId5"/>
+                    <a:blip r:embed="rId7"/>
                     <a:stretch>
                       <a:fillRect/>
                     </a:stretch>
@@ -376,6 +469,83 @@
     </w:p>
     <w:p>
       <w:r>
+        <w:lastRenderedPageBreak/>
+        <w:drawing>
+          <wp:inline distT="0" distB="0" distL="0" distR="0" wp14:anchorId="672285CE" wp14:editId="32742866">
+            <wp:extent cx="3025677" cy="5010150"/>
+            <wp:effectExtent l="0" t="0" r="3810" b="0"/>
+            <wp:docPr id="1901350085" name="Picture 1" descr="A screenshot of a computer program&#10;&#10;Description automatically generated"/>
+            <wp:cNvGraphicFramePr>
+              <a:graphicFrameLocks xmlns:a="http://schemas.openxmlformats.org/drawingml/2006/main" noChangeAspect="1"/>
+            </wp:cNvGraphicFramePr>
+            <a:graphic xmlns:a="http://schemas.openxmlformats.org/drawingml/2006/main">
+              <a:graphicData uri="http://schemas.openxmlformats.org/drawingml/2006/picture">
+                <pic:pic xmlns:pic="http://schemas.openxmlformats.org/drawingml/2006/picture">
+                  <pic:nvPicPr>
+                    <pic:cNvPr id="291900230" name="Picture 1" descr="A screenshot of a computer program&#10;&#10;Description automatically generated"/>
+                    <pic:cNvPicPr/>
+                  </pic:nvPicPr>
+                  <pic:blipFill>
+                    <a:blip r:embed="rId5"/>
+                    <a:stretch>
+                      <a:fillRect/>
+                    </a:stretch>
+                  </pic:blipFill>
+                  <pic:spPr>
+                    <a:xfrm>
+                      <a:off x="0" y="0"/>
+                      <a:ext cx="3031368" cy="5019574"/>
+                    </a:xfrm>
+                    <a:prstGeom prst="rect">
+                      <a:avLst/>
+                    </a:prstGeom>
+                  </pic:spPr>
+                </pic:pic>
+              </a:graphicData>
+            </a:graphic>
+          </wp:inline>
+        </w:drawing>
+      </w:r>
+      <w:r>
+        <w:drawing>
+          <wp:inline distT="0" distB="0" distL="0" distR="0" wp14:anchorId="2D3E8E7F" wp14:editId="53ED75E0">
+            <wp:extent cx="2721933" cy="2342822"/>
+            <wp:effectExtent l="0" t="0" r="2540" b="635"/>
+            <wp:docPr id="1637875991" name="Picture 1" descr="A screen shot of a computer program&#10;&#10;Description automatically generated"/>
+            <wp:cNvGraphicFramePr>
+              <a:graphicFrameLocks xmlns:a="http://schemas.openxmlformats.org/drawingml/2006/main" noChangeAspect="1"/>
+            </wp:cNvGraphicFramePr>
+            <a:graphic xmlns:a="http://schemas.openxmlformats.org/drawingml/2006/main">
+              <a:graphicData uri="http://schemas.openxmlformats.org/drawingml/2006/picture">
+                <pic:pic xmlns:pic="http://schemas.openxmlformats.org/drawingml/2006/picture">
+                  <pic:nvPicPr>
+                    <pic:cNvPr id="1612088840" name="Picture 1" descr="A screen shot of a computer program&#10;&#10;Description automatically generated"/>
+                    <pic:cNvPicPr/>
+                  </pic:nvPicPr>
+                  <pic:blipFill>
+                    <a:blip r:embed="rId6"/>
+                    <a:stretch>
+                      <a:fillRect/>
+                    </a:stretch>
+                  </pic:blipFill>
+                  <pic:spPr>
+                    <a:xfrm>
+                      <a:off x="0" y="0"/>
+                      <a:ext cx="2735200" cy="2354241"/>
+                    </a:xfrm>
+                    <a:prstGeom prst="rect">
+                      <a:avLst/>
+                    </a:prstGeom>
+                  </pic:spPr>
+                </pic:pic>
+              </a:graphicData>
+            </a:graphic>
+          </wp:inline>
+        </w:drawing>
+      </w:r>
+    </w:p>
+    <w:p>
+      <w:r>
         <w:rPr>
           <w:noProof/>
         </w:rPr>
@@ -395,7 +565,7 @@
                     <pic:cNvPicPr/>
                   </pic:nvPicPr>
                   <pic:blipFill>
-                    <a:blip r:embed="rId5"/>
+                    <a:blip r:embed="rId7"/>
                     <a:stretch>
                       <a:fillRect/>
                     </a:stretch>
@@ -421,7 +591,6 @@
         <w:pStyle w:val="Heading1"/>
       </w:pPr>
       <w:r>
-        <w:lastRenderedPageBreak/>
         <w:t>Test 3</w:t>
       </w:r>
     </w:p>
@@ -438,11 +607,20 @@
       </w:r>
     </w:p>
     <w:p>
+      <w:pPr>
+        <w:rPr>
+          <w:noProof/>
+        </w:rPr>
+      </w:pPr>
       <w:r>
         <w:t>In Test 3, we setup two independent clients and two independent servers</w:t>
       </w:r>
       <w:r>
-        <w:t xml:space="preserve"> each with their unique addresses and each server has its own unique database. We call a PUT request for each client with the exact same key “69” but client 1 has a value of “111” and client 2 has a value of “420”. When we call the GET request on each client with the same key of “69” we see that each client returns their respective value that they stored with their PUT request. This illustrates that each client and server pair are independent of one another.</w:t>
+        <w:t xml:space="preserve"> each with their unique addresses and each server has its own unique database. We call a PUT request for each client with the exact same key “69” but client 1 has a value of “111” and client 2 has a value of “420”. When we call the </w:t>
+      </w:r>
+      <w:r>
+        <w:lastRenderedPageBreak/>
+        <w:t>GET request on each client with the same key of “69” we see that each client returns their respective value that they stored with their PUT request. This illustrates that each client and server pair are independent of one another.</w:t>
       </w:r>
       <w:r>
         <w:rPr>
@@ -450,11 +628,90 @@
         </w:rPr>
         <w:t xml:space="preserve"> </w:t>
       </w:r>
+    </w:p>
+    <w:p>
       <w:r>
         <w:drawing>
-          <wp:inline distT="0" distB="0" distL="0" distR="0" wp14:anchorId="06245471" wp14:editId="3AC82A59">
-            <wp:extent cx="4906060" cy="3581900"/>
-            <wp:effectExtent l="0" t="0" r="8890" b="0"/>
+          <wp:inline distT="0" distB="0" distL="0" distR="0" wp14:anchorId="2B395602" wp14:editId="23577877">
+            <wp:extent cx="2061284" cy="2552700"/>
+            <wp:effectExtent l="0" t="0" r="0" b="0"/>
+            <wp:docPr id="1485892062" name="Picture 1" descr="A screen shot of a computer program&#10;&#10;Description automatically generated"/>
+            <wp:cNvGraphicFramePr>
+              <a:graphicFrameLocks xmlns:a="http://schemas.openxmlformats.org/drawingml/2006/main" noChangeAspect="1"/>
+            </wp:cNvGraphicFramePr>
+            <a:graphic xmlns:a="http://schemas.openxmlformats.org/drawingml/2006/main">
+              <a:graphicData uri="http://schemas.openxmlformats.org/drawingml/2006/picture">
+                <pic:pic xmlns:pic="http://schemas.openxmlformats.org/drawingml/2006/picture">
+                  <pic:nvPicPr>
+                    <pic:cNvPr id="1485892062" name="Picture 1" descr="A screen shot of a computer program&#10;&#10;Description automatically generated"/>
+                    <pic:cNvPicPr/>
+                  </pic:nvPicPr>
+                  <pic:blipFill>
+                    <a:blip r:embed="rId8"/>
+                    <a:stretch>
+                      <a:fillRect/>
+                    </a:stretch>
+                  </pic:blipFill>
+                  <pic:spPr>
+                    <a:xfrm>
+                      <a:off x="0" y="0"/>
+                      <a:ext cx="2076617" cy="2571688"/>
+                    </a:xfrm>
+                    <a:prstGeom prst="rect">
+                      <a:avLst/>
+                    </a:prstGeom>
+                  </pic:spPr>
+                </pic:pic>
+              </a:graphicData>
+            </a:graphic>
+          </wp:inline>
+        </w:drawing>
+      </w:r>
+      <w:r>
+        <w:drawing>
+          <wp:inline distT="0" distB="0" distL="0" distR="0" wp14:anchorId="5AE421E7" wp14:editId="07A4BEB9">
+            <wp:extent cx="2880772" cy="2562225"/>
+            <wp:effectExtent l="0" t="0" r="0" b="0"/>
+            <wp:docPr id="1402028814" name="Picture 1" descr="A screen shot of a computer program&#10;&#10;Description automatically generated"/>
+            <wp:cNvGraphicFramePr>
+              <a:graphicFrameLocks xmlns:a="http://schemas.openxmlformats.org/drawingml/2006/main" noChangeAspect="1"/>
+            </wp:cNvGraphicFramePr>
+            <a:graphic xmlns:a="http://schemas.openxmlformats.org/drawingml/2006/main">
+              <a:graphicData uri="http://schemas.openxmlformats.org/drawingml/2006/picture">
+                <pic:pic xmlns:pic="http://schemas.openxmlformats.org/drawingml/2006/picture">
+                  <pic:nvPicPr>
+                    <pic:cNvPr id="1402028814" name="Picture 1" descr="A screen shot of a computer program&#10;&#10;Description automatically generated"/>
+                    <pic:cNvPicPr/>
+                  </pic:nvPicPr>
+                  <pic:blipFill>
+                    <a:blip r:embed="rId9"/>
+                    <a:stretch>
+                      <a:fillRect/>
+                    </a:stretch>
+                  </pic:blipFill>
+                  <pic:spPr>
+                    <a:xfrm>
+                      <a:off x="0" y="0"/>
+                      <a:ext cx="2886397" cy="2567228"/>
+                    </a:xfrm>
+                    <a:prstGeom prst="rect">
+                      <a:avLst/>
+                    </a:prstGeom>
+                  </pic:spPr>
+                </pic:pic>
+              </a:graphicData>
+            </a:graphic>
+          </wp:inline>
+        </w:drawing>
+      </w:r>
+      <w:r>
+        <w:rPr>
+          <w:noProof/>
+        </w:rPr>
+        <w:drawing>
+          <wp:inline distT="0" distB="0" distL="0" distR="0" wp14:anchorId="06245471" wp14:editId="15D3097F">
+            <wp:extent cx="3886200" cy="2837303"/>
+            <wp:effectExtent l="0" t="0" r="0" b="1270"/>
             <wp:docPr id="276435037" name="Picture 1" descr="A screenshot of a computer program&#10;&#10;Description automatically generated"/>
             <wp:cNvGraphicFramePr>
               <a:graphicFrameLocks xmlns:a="http://schemas.openxmlformats.org/drawingml/2006/main" noChangeAspect="1"/>
@@ -467,7 +724,7 @@
                     <pic:cNvPicPr/>
                   </pic:nvPicPr>
                   <pic:blipFill>
-                    <a:blip r:embed="rId6"/>
+                    <a:blip r:embed="rId10"/>
                     <a:stretch>
                       <a:fillRect/>
                     </a:stretch>
@@ -475,7 +732,7 @@
                   <pic:spPr>
                     <a:xfrm>
                       <a:off x="0" y="0"/>
-                      <a:ext cx="4906060" cy="3581900"/>
+                      <a:ext cx="3888566" cy="2839030"/>
                     </a:xfrm>
                     <a:prstGeom prst="rect">
                       <a:avLst/>
@@ -553,6 +810,11 @@
       </w:r>
     </w:p>
     <w:p>
+      <w:pPr>
+        <w:rPr>
+          <w:noProof/>
+        </w:rPr>
+      </w:pPr>
       <w:r>
         <w:t xml:space="preserve">In Test 4, we have </w:t>
       </w:r>
@@ -577,7 +839,11 @@
       </w:r>
       <w:proofErr w:type="spellEnd"/>
       <w:r>
-        <w:t xml:space="preserve"> database. When both clients return their values, we see that the GET responses print out the second client’s stored value. </w:t>
+        <w:t xml:space="preserve"> database. When both clients return their values, we see that the GET responses </w:t>
+      </w:r>
+      <w:r>
+        <w:lastRenderedPageBreak/>
+        <w:t xml:space="preserve">print out the second client’s stored value. </w:t>
       </w:r>
       <w:proofErr w:type="gramStart"/>
       <w:r>
@@ -586,6 +852,88 @@
       <w:proofErr w:type="gramEnd"/>
       <w:r>
         <w:t xml:space="preserve"> the second client has overwritten the first client’s initial value.</w:t>
+      </w:r>
+      <w:r>
+        <w:rPr>
+          <w:noProof/>
+        </w:rPr>
+        <w:t xml:space="preserve"> </w:t>
+      </w:r>
+    </w:p>
+    <w:p>
+      <w:r>
+        <w:drawing>
+          <wp:inline distT="0" distB="0" distL="0" distR="0" wp14:anchorId="0981FC70" wp14:editId="4858429D">
+            <wp:extent cx="3004633" cy="4629150"/>
+            <wp:effectExtent l="0" t="0" r="5715" b="0"/>
+            <wp:docPr id="1312610896" name="Picture 1" descr="A screen shot of a computer program&#10;&#10;Description automatically generated"/>
+            <wp:cNvGraphicFramePr>
+              <a:graphicFrameLocks xmlns:a="http://schemas.openxmlformats.org/drawingml/2006/main" noChangeAspect="1"/>
+            </wp:cNvGraphicFramePr>
+            <a:graphic xmlns:a="http://schemas.openxmlformats.org/drawingml/2006/main">
+              <a:graphicData uri="http://schemas.openxmlformats.org/drawingml/2006/picture">
+                <pic:pic xmlns:pic="http://schemas.openxmlformats.org/drawingml/2006/picture">
+                  <pic:nvPicPr>
+                    <pic:cNvPr id="1312610896" name="Picture 1" descr="A screen shot of a computer program&#10;&#10;Description automatically generated"/>
+                    <pic:cNvPicPr/>
+                  </pic:nvPicPr>
+                  <pic:blipFill>
+                    <a:blip r:embed="rId11"/>
+                    <a:stretch>
+                      <a:fillRect/>
+                    </a:stretch>
+                  </pic:blipFill>
+                  <pic:spPr>
+                    <a:xfrm>
+                      <a:off x="0" y="0"/>
+                      <a:ext cx="3009628" cy="4636845"/>
+                    </a:xfrm>
+                    <a:prstGeom prst="rect">
+                      <a:avLst/>
+                    </a:prstGeom>
+                  </pic:spPr>
+                </pic:pic>
+              </a:graphicData>
+            </a:graphic>
+          </wp:inline>
+        </w:drawing>
+      </w:r>
+      <w:r>
+        <w:drawing>
+          <wp:inline distT="0" distB="0" distL="0" distR="0" wp14:anchorId="73097448" wp14:editId="7800F236">
+            <wp:extent cx="2857500" cy="3315632"/>
+            <wp:effectExtent l="0" t="0" r="0" b="0"/>
+            <wp:docPr id="1570752295" name="Picture 1" descr="A screenshot of a computer program&#10;&#10;Description automatically generated"/>
+            <wp:cNvGraphicFramePr>
+              <a:graphicFrameLocks xmlns:a="http://schemas.openxmlformats.org/drawingml/2006/main" noChangeAspect="1"/>
+            </wp:cNvGraphicFramePr>
+            <a:graphic xmlns:a="http://schemas.openxmlformats.org/drawingml/2006/main">
+              <a:graphicData uri="http://schemas.openxmlformats.org/drawingml/2006/picture">
+                <pic:pic xmlns:pic="http://schemas.openxmlformats.org/drawingml/2006/picture">
+                  <pic:nvPicPr>
+                    <pic:cNvPr id="1570752295" name="Picture 1" descr="A screenshot of a computer program&#10;&#10;Description automatically generated"/>
+                    <pic:cNvPicPr/>
+                  </pic:nvPicPr>
+                  <pic:blipFill>
+                    <a:blip r:embed="rId12"/>
+                    <a:stretch>
+                      <a:fillRect/>
+                    </a:stretch>
+                  </pic:blipFill>
+                  <pic:spPr>
+                    <a:xfrm>
+                      <a:off x="0" y="0"/>
+                      <a:ext cx="2866888" cy="3326525"/>
+                    </a:xfrm>
+                    <a:prstGeom prst="rect">
+                      <a:avLst/>
+                    </a:prstGeom>
+                  </pic:spPr>
+                </pic:pic>
+              </a:graphicData>
+            </a:graphic>
+          </wp:inline>
+        </w:drawing>
       </w:r>
     </w:p>
     <w:p>
@@ -602,6 +950,9 @@
         <w:t xml:space="preserve"> </w:t>
       </w:r>
       <w:r>
+        <w:rPr>
+          <w:noProof/>
+        </w:rPr>
         <w:drawing>
           <wp:inline distT="0" distB="0" distL="0" distR="0" wp14:anchorId="0D4AC2E4" wp14:editId="08235BC1">
             <wp:extent cx="4572638" cy="3410426"/>
@@ -618,7 +969,7 @@
                     <pic:cNvPicPr/>
                   </pic:nvPicPr>
                   <pic:blipFill>
-                    <a:blip r:embed="rId7"/>
+                    <a:blip r:embed="rId13"/>
                     <a:stretch>
                       <a:fillRect/>
                     </a:stretch>

</xml_diff>